<commit_message>
complemento do texto dos comparativos
mais conteudo de comparaçao no arquivo doc
</commit_message>
<xml_diff>
--- a/GIT VS SNV.docx
+++ b/GIT VS SNV.docx
@@ -71,29 +71,7 @@
           <w:szCs w:val="23"/>
           <w:shd w:val="clear" w:color="auto" w:fill="FFFFFF"/>
         </w:rPr>
-        <w:t>https://es.slideshare.net/mobile/VinothKumarKannan/svn-vs-m</w:t>
-      </w:r>
-      <w:bookmarkStart w:id="0" w:name="_GoBack"/>
-      <w:bookmarkEnd w:id="0"/>
-      <w:r>
-        <w:rPr>
-          <w:rStyle w:val="Hyperlink"/>
-          <w:rFonts w:ascii="Arial" w:hAnsi="Arial" w:cs="Arial"/>
-          <w:sz w:val="23"/>
-          <w:szCs w:val="23"/>
-          <w:shd w:val="clear" w:color="auto" w:fill="FFFFFF"/>
-        </w:rPr>
-        <w:t>e</w:t>
-      </w:r>
-      <w:r>
-        <w:rPr>
-          <w:rStyle w:val="Hyperlink"/>
-          <w:rFonts w:ascii="Arial" w:hAnsi="Arial" w:cs="Arial"/>
-          <w:sz w:val="23"/>
-          <w:szCs w:val="23"/>
-          <w:shd w:val="clear" w:color="auto" w:fill="FFFFFF"/>
-        </w:rPr>
-        <w:t>rcurial-vs-github</w:t>
+        <w:t>https://es.slideshare.net/mobile/VinothKumarKannan/svn-vs-mercurial-vs-github</w:t>
       </w:r>
       <w:r>
         <w:rPr>
@@ -379,7 +357,27 @@
           <w:szCs w:val="23"/>
           <w:shd w:val="clear" w:color="auto" w:fill="FFFFFF"/>
         </w:rPr>
-        <w:t xml:space="preserve"> REALMENTE brilha quando </w:t>
+        <w:t xml:space="preserve"> </w:t>
+      </w:r>
+      <w:r>
+        <w:rPr>
+          <w:rFonts w:ascii="Arial" w:hAnsi="Arial" w:cs="Arial"/>
+          <w:color w:val="242729"/>
+          <w:sz w:val="23"/>
+          <w:szCs w:val="23"/>
+          <w:shd w:val="clear" w:color="auto" w:fill="FFFFFF"/>
+        </w:rPr>
+        <w:t>realmente</w:t>
+      </w:r>
+      <w:r>
+        <w:rPr>
+          <w:rFonts w:ascii="Arial" w:hAnsi="Arial" w:cs="Arial"/>
+          <w:color w:val="242729"/>
+          <w:sz w:val="23"/>
+          <w:szCs w:val="23"/>
+          <w:shd w:val="clear" w:color="auto" w:fill="FFFFFF"/>
+        </w:rPr>
+        <w:t xml:space="preserve"> brilha quando </w:t>
       </w:r>
       <w:r>
         <w:rPr>
@@ -798,7 +796,253 @@
           <w:szCs w:val="23"/>
           <w:shd w:val="clear" w:color="auto" w:fill="FFFFFF"/>
         </w:rPr>
-        <w:t xml:space="preserve"> ... Você precisa saber quais comandos </w:t>
+        <w:t xml:space="preserve"> ... Você precisa saber quais comandos funcionam localmente e quais funcionam com "o servidor" (estou assumindo que a</w:t>
+      </w:r>
+      <w:r>
+        <w:rPr>
+          <w:rFonts w:ascii="Arial" w:hAnsi="Arial" w:cs="Arial"/>
+          <w:color w:val="242729"/>
+          <w:sz w:val="23"/>
+          <w:szCs w:val="23"/>
+          <w:shd w:val="clear" w:color="auto" w:fill="FFFFFF"/>
+        </w:rPr>
+        <w:t xml:space="preserve"> </w:t>
+      </w:r>
+      <w:r>
+        <w:rPr>
+          <w:rFonts w:ascii="Arial" w:hAnsi="Arial" w:cs="Arial"/>
+          <w:color w:val="242729"/>
+          <w:sz w:val="23"/>
+          <w:szCs w:val="23"/>
+          <w:shd w:val="clear" w:color="auto" w:fill="FFFFFF"/>
+        </w:rPr>
+        <w:t>maioria das pessoas ainda gosta de um</w:t>
+      </w:r>
+      <w:r>
+        <w:rPr>
+          <w:rFonts w:ascii="Arial" w:hAnsi="Arial" w:cs="Arial"/>
+          <w:color w:val="242729"/>
+          <w:sz w:val="23"/>
+          <w:szCs w:val="23"/>
+          <w:shd w:val="clear" w:color="auto" w:fill="FFFFFF"/>
+        </w:rPr>
+        <w:t xml:space="preserve"> "repositório mestre" central)</w:t>
+      </w:r>
+      <w:r>
+        <w:rPr>
+          <w:rFonts w:ascii="Arial" w:hAnsi="Arial" w:cs="Arial"/>
+          <w:color w:val="242729"/>
+          <w:sz w:val="23"/>
+          <w:szCs w:val="23"/>
+          <w:shd w:val="clear" w:color="auto" w:fill="FFFFFF"/>
+        </w:rPr>
+        <w:t>.</w:t>
+      </w:r>
+    </w:p>
+    <w:p>
+      <w:pPr>
+        <w:pStyle w:val="NormalWeb"/>
+        <w:shd w:val="clear" w:color="auto" w:fill="FFFFFF"/>
+        <w:spacing w:before="0" w:beforeAutospacing="0" w:after="240" w:afterAutospacing="0"/>
+        <w:textAlignment w:val="baseline"/>
+        <w:rPr>
+          <w:rFonts w:ascii="Arial" w:hAnsi="Arial" w:cs="Arial"/>
+          <w:color w:val="242729"/>
+          <w:sz w:val="23"/>
+          <w:szCs w:val="23"/>
+          <w:shd w:val="clear" w:color="auto" w:fill="FFFFFF"/>
+        </w:rPr>
+      </w:pPr>
+      <w:r>
+        <w:rPr>
+          <w:rFonts w:ascii="Arial" w:hAnsi="Arial" w:cs="Arial"/>
+          <w:color w:val="242729"/>
+          <w:sz w:val="23"/>
+          <w:szCs w:val="23"/>
+          <w:shd w:val="clear" w:color="auto" w:fill="FFFFFF"/>
+        </w:rPr>
+        <w:t xml:space="preserve">Além disso, o ferramental ainda é insuficiente, pelo menos no Windows. Sim, há um </w:t>
+      </w:r>
+      <w:proofErr w:type="spellStart"/>
+      <w:r>
+        <w:rPr>
+          <w:rFonts w:ascii="Arial" w:hAnsi="Arial" w:cs="Arial"/>
+          <w:color w:val="242729"/>
+          <w:sz w:val="23"/>
+          <w:szCs w:val="23"/>
+          <w:shd w:val="clear" w:color="auto" w:fill="FFFFFF"/>
+        </w:rPr>
+        <w:t>AddIn</w:t>
+      </w:r>
+      <w:proofErr w:type="spellEnd"/>
+      <w:r>
+        <w:rPr>
+          <w:rFonts w:ascii="Arial" w:hAnsi="Arial" w:cs="Arial"/>
+          <w:color w:val="242729"/>
+          <w:sz w:val="23"/>
+          <w:szCs w:val="23"/>
+          <w:shd w:val="clear" w:color="auto" w:fill="FFFFFF"/>
+        </w:rPr>
+        <w:t xml:space="preserve"> do Visual Studio, mas ainda uso </w:t>
+      </w:r>
+      <w:proofErr w:type="spellStart"/>
+      <w:r>
+        <w:rPr>
+          <w:rFonts w:ascii="Arial" w:hAnsi="Arial" w:cs="Arial"/>
+          <w:color w:val="242729"/>
+          <w:sz w:val="23"/>
+          <w:szCs w:val="23"/>
+          <w:shd w:val="clear" w:color="auto" w:fill="FFFFFF"/>
+        </w:rPr>
+        <w:t>git</w:t>
+      </w:r>
+      <w:proofErr w:type="spellEnd"/>
+      <w:r>
+        <w:rPr>
+          <w:rFonts w:ascii="Arial" w:hAnsi="Arial" w:cs="Arial"/>
+          <w:color w:val="242729"/>
+          <w:sz w:val="23"/>
+          <w:szCs w:val="23"/>
+          <w:shd w:val="clear" w:color="auto" w:fill="FFFFFF"/>
+        </w:rPr>
+        <w:t xml:space="preserve"> </w:t>
+      </w:r>
+      <w:proofErr w:type="spellStart"/>
+      <w:r>
+        <w:rPr>
+          <w:rFonts w:ascii="Arial" w:hAnsi="Arial" w:cs="Arial"/>
+          <w:color w:val="242729"/>
+          <w:sz w:val="23"/>
+          <w:szCs w:val="23"/>
+          <w:shd w:val="clear" w:color="auto" w:fill="FFFFFF"/>
+        </w:rPr>
+        <w:t>bash</w:t>
+      </w:r>
+      <w:proofErr w:type="spellEnd"/>
+      <w:r>
+        <w:rPr>
+          <w:rFonts w:ascii="Arial" w:hAnsi="Arial" w:cs="Arial"/>
+          <w:color w:val="242729"/>
+          <w:sz w:val="23"/>
+          <w:szCs w:val="23"/>
+          <w:shd w:val="clear" w:color="auto" w:fill="FFFFFF"/>
+        </w:rPr>
+        <w:t xml:space="preserve"> com </w:t>
+      </w:r>
+      <w:proofErr w:type="spellStart"/>
+      <w:r>
+        <w:rPr>
+          <w:rFonts w:ascii="Arial" w:hAnsi="Arial" w:cs="Arial"/>
+          <w:color w:val="242729"/>
+          <w:sz w:val="23"/>
+          <w:szCs w:val="23"/>
+          <w:shd w:val="clear" w:color="auto" w:fill="FFFFFF"/>
+        </w:rPr>
+        <w:t>msysgit</w:t>
+      </w:r>
+      <w:proofErr w:type="spellEnd"/>
+      <w:r>
+        <w:rPr>
+          <w:rFonts w:ascii="Arial" w:hAnsi="Arial" w:cs="Arial"/>
+          <w:color w:val="242729"/>
+          <w:sz w:val="23"/>
+          <w:szCs w:val="23"/>
+          <w:shd w:val="clear" w:color="auto" w:fill="FFFFFF"/>
+        </w:rPr>
+        <w:t>.</w:t>
+      </w:r>
+    </w:p>
+    <w:p>
+      <w:pPr>
+        <w:pStyle w:val="NormalWeb"/>
+        <w:shd w:val="clear" w:color="auto" w:fill="FFFFFF"/>
+        <w:spacing w:before="0" w:beforeAutospacing="0" w:after="240" w:afterAutospacing="0"/>
+        <w:textAlignment w:val="baseline"/>
+        <w:rPr>
+          <w:rFonts w:ascii="Arial" w:hAnsi="Arial" w:cs="Arial"/>
+          <w:color w:val="242729"/>
+          <w:sz w:val="23"/>
+          <w:szCs w:val="23"/>
+        </w:rPr>
+      </w:pPr>
+      <w:r>
+        <w:rPr>
+          <w:rFonts w:ascii="Arial" w:hAnsi="Arial" w:cs="Arial"/>
+          <w:color w:val="242729"/>
+          <w:sz w:val="23"/>
+          <w:szCs w:val="23"/>
+        </w:rPr>
+        <w:t xml:space="preserve">O SVN tem a vantagem de ser </w:t>
+      </w:r>
+      <w:r>
+        <w:rPr>
+          <w:rFonts w:ascii="Arial" w:hAnsi="Arial" w:cs="Arial"/>
+          <w:color w:val="242729"/>
+          <w:sz w:val="23"/>
+          <w:szCs w:val="23"/>
+        </w:rPr>
+        <w:t>muito</w:t>
+      </w:r>
+      <w:r>
+        <w:rPr>
+          <w:rFonts w:ascii="Arial" w:hAnsi="Arial" w:cs="Arial"/>
+          <w:color w:val="242729"/>
+          <w:sz w:val="23"/>
+          <w:szCs w:val="23"/>
+        </w:rPr>
+        <w:t xml:space="preserve"> mais simples de aprender: existe o seu repositório, todas as mudanças em relação a ele, se você sabe como criar, confirmar e finalizar e está pronto para pegar coisas como r</w:t>
+      </w:r>
+      <w:r>
+        <w:rPr>
+          <w:rFonts w:ascii="Arial" w:hAnsi="Arial" w:cs="Arial"/>
+          <w:color w:val="242729"/>
+          <w:sz w:val="23"/>
+          <w:szCs w:val="23"/>
+        </w:rPr>
+        <w:t>amificação, atualização etc.</w:t>
+      </w:r>
+    </w:p>
+    <w:p>
+      <w:pPr>
+        <w:pStyle w:val="NormalWeb"/>
+        <w:shd w:val="clear" w:color="auto" w:fill="FFFFFF"/>
+        <w:spacing w:before="0" w:beforeAutospacing="0" w:after="240" w:afterAutospacing="0"/>
+        <w:textAlignment w:val="baseline"/>
+        <w:rPr>
+          <w:rFonts w:ascii="Arial" w:hAnsi="Arial" w:cs="Arial"/>
+          <w:color w:val="242729"/>
+          <w:sz w:val="23"/>
+          <w:szCs w:val="23"/>
+        </w:rPr>
+      </w:pPr>
+      <w:r>
+        <w:rPr>
+          <w:rFonts w:ascii="Arial" w:hAnsi="Arial" w:cs="Arial"/>
+          <w:color w:val="242729"/>
+          <w:sz w:val="23"/>
+          <w:szCs w:val="23"/>
+        </w:rPr>
+        <w:t xml:space="preserve">O </w:t>
+      </w:r>
+      <w:proofErr w:type="spellStart"/>
+      <w:r>
+        <w:rPr>
+          <w:rFonts w:ascii="Arial" w:hAnsi="Arial" w:cs="Arial"/>
+          <w:color w:val="242729"/>
+          <w:sz w:val="23"/>
+          <w:szCs w:val="23"/>
+        </w:rPr>
+        <w:t>Git</w:t>
+      </w:r>
+      <w:proofErr w:type="spellEnd"/>
+      <w:r>
+        <w:rPr>
+          <w:rFonts w:ascii="Arial" w:hAnsi="Arial" w:cs="Arial"/>
+          <w:color w:val="242729"/>
+          <w:sz w:val="23"/>
+          <w:szCs w:val="23"/>
+        </w:rPr>
+        <w:t xml:space="preserve"> tem a vantagem de ser MUITO mais adequado se alguns desenvolvedores nem sempre estiverem conectados ao repositório principal. Além disso, é muito mais rápido que o SVN. E pelo que </w:t>
       </w:r>
       <w:proofErr w:type="gramStart"/>
       <w:r>
@@ -807,9 +1051,8 @@
           <w:color w:val="242729"/>
           <w:sz w:val="23"/>
           <w:szCs w:val="23"/>
-          <w:shd w:val="clear" w:color="auto" w:fill="FFFFFF"/>
-        </w:rPr>
-        <w:t>funcionam</w:t>
+        </w:rPr>
+        <w:t>ouvi,</w:t>
       </w:r>
       <w:proofErr w:type="gramEnd"/>
       <w:r>
@@ -818,188 +1061,8 @@
           <w:color w:val="242729"/>
           <w:sz w:val="23"/>
           <w:szCs w:val="23"/>
-          <w:shd w:val="clear" w:color="auto" w:fill="FFFFFF"/>
-        </w:rPr>
-        <w:t xml:space="preserve"> localmente e quais funcionam com "o servidor" (estou assumindo que a maioria das pessoas ainda gosta de um "repositório mestre" central) ).</w:t>
-      </w:r>
-    </w:p>
-    <w:p>
-      <w:pPr>
-        <w:pStyle w:val="NormalWeb"/>
-        <w:shd w:val="clear" w:color="auto" w:fill="FFFFFF"/>
-        <w:spacing w:before="0" w:beforeAutospacing="0" w:after="240" w:afterAutospacing="0"/>
-        <w:textAlignment w:val="baseline"/>
-        <w:rPr>
-          <w:rFonts w:ascii="Arial" w:hAnsi="Arial" w:cs="Arial"/>
-          <w:color w:val="242729"/>
-          <w:sz w:val="23"/>
-          <w:szCs w:val="23"/>
-          <w:shd w:val="clear" w:color="auto" w:fill="FFFFFF"/>
-        </w:rPr>
-      </w:pPr>
-      <w:r>
-        <w:rPr>
-          <w:rFonts w:ascii="Arial" w:hAnsi="Arial" w:cs="Arial"/>
-          <w:color w:val="242729"/>
-          <w:sz w:val="23"/>
-          <w:szCs w:val="23"/>
-          <w:shd w:val="clear" w:color="auto" w:fill="FFFFFF"/>
-        </w:rPr>
-        <w:t xml:space="preserve">Além disso, o ferramental ainda é insuficiente, pelo menos no Windows. Sim, há um </w:t>
-      </w:r>
-      <w:proofErr w:type="spellStart"/>
-      <w:r>
-        <w:rPr>
-          <w:rFonts w:ascii="Arial" w:hAnsi="Arial" w:cs="Arial"/>
-          <w:color w:val="242729"/>
-          <w:sz w:val="23"/>
-          <w:szCs w:val="23"/>
-          <w:shd w:val="clear" w:color="auto" w:fill="FFFFFF"/>
-        </w:rPr>
-        <w:t>AddIn</w:t>
-      </w:r>
-      <w:proofErr w:type="spellEnd"/>
-      <w:r>
-        <w:rPr>
-          <w:rFonts w:ascii="Arial" w:hAnsi="Arial" w:cs="Arial"/>
-          <w:color w:val="242729"/>
-          <w:sz w:val="23"/>
-          <w:szCs w:val="23"/>
-          <w:shd w:val="clear" w:color="auto" w:fill="FFFFFF"/>
-        </w:rPr>
-        <w:t xml:space="preserve"> do Visual Studio, mas ainda uso </w:t>
-      </w:r>
-      <w:proofErr w:type="spellStart"/>
-      <w:r>
-        <w:rPr>
-          <w:rFonts w:ascii="Arial" w:hAnsi="Arial" w:cs="Arial"/>
-          <w:color w:val="242729"/>
-          <w:sz w:val="23"/>
-          <w:szCs w:val="23"/>
-          <w:shd w:val="clear" w:color="auto" w:fill="FFFFFF"/>
-        </w:rPr>
-        <w:t>git</w:t>
-      </w:r>
-      <w:proofErr w:type="spellEnd"/>
-      <w:r>
-        <w:rPr>
-          <w:rFonts w:ascii="Arial" w:hAnsi="Arial" w:cs="Arial"/>
-          <w:color w:val="242729"/>
-          <w:sz w:val="23"/>
-          <w:szCs w:val="23"/>
-          <w:shd w:val="clear" w:color="auto" w:fill="FFFFFF"/>
-        </w:rPr>
-        <w:t xml:space="preserve"> </w:t>
-      </w:r>
-      <w:proofErr w:type="spellStart"/>
-      <w:r>
-        <w:rPr>
-          <w:rFonts w:ascii="Arial" w:hAnsi="Arial" w:cs="Arial"/>
-          <w:color w:val="242729"/>
-          <w:sz w:val="23"/>
-          <w:szCs w:val="23"/>
-          <w:shd w:val="clear" w:color="auto" w:fill="FFFFFF"/>
-        </w:rPr>
-        <w:t>bash</w:t>
-      </w:r>
-      <w:proofErr w:type="spellEnd"/>
-      <w:r>
-        <w:rPr>
-          <w:rFonts w:ascii="Arial" w:hAnsi="Arial" w:cs="Arial"/>
-          <w:color w:val="242729"/>
-          <w:sz w:val="23"/>
-          <w:szCs w:val="23"/>
-          <w:shd w:val="clear" w:color="auto" w:fill="FFFFFF"/>
-        </w:rPr>
-        <w:t xml:space="preserve"> com </w:t>
-      </w:r>
-      <w:proofErr w:type="spellStart"/>
-      <w:r>
-        <w:rPr>
-          <w:rFonts w:ascii="Arial" w:hAnsi="Arial" w:cs="Arial"/>
-          <w:color w:val="242729"/>
-          <w:sz w:val="23"/>
-          <w:szCs w:val="23"/>
-          <w:shd w:val="clear" w:color="auto" w:fill="FFFFFF"/>
-        </w:rPr>
-        <w:t>msysgit</w:t>
-      </w:r>
-      <w:proofErr w:type="spellEnd"/>
-      <w:r>
-        <w:rPr>
-          <w:rFonts w:ascii="Arial" w:hAnsi="Arial" w:cs="Arial"/>
-          <w:color w:val="242729"/>
-          <w:sz w:val="23"/>
-          <w:szCs w:val="23"/>
-          <w:shd w:val="clear" w:color="auto" w:fill="FFFFFF"/>
-        </w:rPr>
-        <w:t>.</w:t>
-      </w:r>
-    </w:p>
-    <w:p>
-      <w:pPr>
-        <w:pStyle w:val="NormalWeb"/>
-        <w:shd w:val="clear" w:color="auto" w:fill="FFFFFF"/>
-        <w:spacing w:before="0" w:beforeAutospacing="0" w:after="240" w:afterAutospacing="0"/>
-        <w:textAlignment w:val="baseline"/>
-        <w:rPr>
-          <w:rFonts w:ascii="Arial" w:hAnsi="Arial" w:cs="Arial"/>
-          <w:color w:val="242729"/>
-          <w:sz w:val="23"/>
-          <w:szCs w:val="23"/>
-        </w:rPr>
-      </w:pPr>
-      <w:r>
-        <w:rPr>
-          <w:rFonts w:ascii="Arial" w:hAnsi="Arial" w:cs="Arial"/>
-          <w:color w:val="242729"/>
-          <w:sz w:val="23"/>
-          <w:szCs w:val="23"/>
-        </w:rPr>
-        <w:t>O SVN tem a vantagem de ser MUITO mais simples de aprender: existe o seu repositório, todas as mudanças em relação a ele, se você sabe como criar, confirmar e finalizar e está pronto para pegar coisas como ramificação, atualização etc. em.</w:t>
-      </w:r>
-    </w:p>
-    <w:p>
-      <w:pPr>
-        <w:pStyle w:val="NormalWeb"/>
-        <w:shd w:val="clear" w:color="auto" w:fill="FFFFFF"/>
-        <w:spacing w:before="0" w:beforeAutospacing="0" w:after="240" w:afterAutospacing="0"/>
-        <w:textAlignment w:val="baseline"/>
-        <w:rPr>
-          <w:rFonts w:ascii="Arial" w:hAnsi="Arial" w:cs="Arial"/>
-          <w:color w:val="242729"/>
-          <w:sz w:val="23"/>
-          <w:szCs w:val="23"/>
-        </w:rPr>
-      </w:pPr>
-      <w:r>
-        <w:rPr>
-          <w:rFonts w:ascii="Arial" w:hAnsi="Arial" w:cs="Arial"/>
-          <w:color w:val="242729"/>
-          <w:sz w:val="23"/>
-          <w:szCs w:val="23"/>
-        </w:rPr>
-        <w:t xml:space="preserve">O </w:t>
-      </w:r>
-      <w:proofErr w:type="spellStart"/>
-      <w:r>
-        <w:rPr>
-          <w:rFonts w:ascii="Arial" w:hAnsi="Arial" w:cs="Arial"/>
-          <w:color w:val="242729"/>
-          <w:sz w:val="23"/>
-          <w:szCs w:val="23"/>
-        </w:rPr>
-        <w:t>Git</w:t>
-      </w:r>
-      <w:proofErr w:type="spellEnd"/>
-      <w:r>
-        <w:rPr>
-          <w:rFonts w:ascii="Arial" w:hAnsi="Arial" w:cs="Arial"/>
-          <w:color w:val="242729"/>
-          <w:sz w:val="23"/>
-          <w:szCs w:val="23"/>
-        </w:rPr>
-        <w:t xml:space="preserve"> tem a vantagem de ser MUITO mais adequado se alguns desenvolvedores nem sempre estiverem conectados ao repositório principal. Além disso, é muito mais rápido que o SVN. E pelo que ouvi, ramificar e mesclar o suporte é muito melhor (o que é de se esperar, já que essas são as principais razões pelas quais ele foi escrito).</w:t>
+        </w:rPr>
+        <w:t xml:space="preserve"> ramificar e mesclar o suporte é muito melhor (o que é de se esperar, já que essas são as principais razões pelas quais ele foi escrito).</w:t>
       </w:r>
     </w:p>
     <w:p>
@@ -1204,6 +1267,217 @@
         </w:rPr>
         <w:t xml:space="preserve">repositório </w:t>
       </w:r>
+      <w:r>
+        <w:rPr>
+          <w:rFonts w:ascii="Arial" w:hAnsi="Arial" w:cs="Arial"/>
+          <w:color w:val="242729"/>
+          <w:sz w:val="23"/>
+          <w:szCs w:val="23"/>
+        </w:rPr>
+        <w:t>central</w:t>
+      </w:r>
+      <w:r>
+        <w:rPr>
+          <w:rFonts w:ascii="Arial" w:hAnsi="Arial" w:cs="Arial"/>
+          <w:color w:val="242729"/>
+          <w:sz w:val="23"/>
+          <w:szCs w:val="23"/>
+        </w:rPr>
+        <w:t xml:space="preserve"> e autoritár</w:t>
+      </w:r>
+      <w:r>
+        <w:rPr>
+          <w:rFonts w:ascii="Arial" w:hAnsi="Arial" w:cs="Arial"/>
+          <w:color w:val="242729"/>
+          <w:sz w:val="23"/>
+          <w:szCs w:val="23"/>
+        </w:rPr>
+        <w:t>io</w:t>
+      </w:r>
+      <w:r>
+        <w:rPr>
+          <w:rFonts w:ascii="Arial" w:hAnsi="Arial" w:cs="Arial"/>
+          <w:color w:val="242729"/>
+          <w:sz w:val="23"/>
+          <w:szCs w:val="23"/>
+        </w:rPr>
+        <w:t>.</w:t>
+      </w:r>
+      <w:r>
+        <w:rPr>
+          <w:rFonts w:ascii="Arial" w:hAnsi="Arial" w:cs="Arial"/>
+          <w:color w:val="242729"/>
+          <w:sz w:val="23"/>
+          <w:szCs w:val="23"/>
+        </w:rPr>
+        <w:t xml:space="preserve"> </w:t>
+      </w:r>
+    </w:p>
+    <w:p>
+      <w:pPr>
+        <w:pStyle w:val="NormalWeb"/>
+        <w:shd w:val="clear" w:color="auto" w:fill="FFFFFF"/>
+        <w:spacing w:before="0" w:beforeAutospacing="0" w:after="240" w:afterAutospacing="0"/>
+        <w:textAlignment w:val="baseline"/>
+        <w:rPr>
+          <w:rFonts w:ascii="Arial" w:hAnsi="Arial" w:cs="Arial"/>
+          <w:color w:val="242729"/>
+          <w:sz w:val="23"/>
+          <w:szCs w:val="23"/>
+        </w:rPr>
+      </w:pPr>
+      <w:r>
+        <w:rPr>
+          <w:rFonts w:ascii="Arial" w:hAnsi="Arial" w:cs="Arial"/>
+          <w:color w:val="242729"/>
+          <w:sz w:val="23"/>
+          <w:szCs w:val="23"/>
+        </w:rPr>
+        <w:t>GIT:</w:t>
+      </w:r>
+    </w:p>
+    <w:p>
+      <w:pPr>
+        <w:pStyle w:val="NormalWeb"/>
+        <w:shd w:val="clear" w:color="auto" w:fill="FFFFFF"/>
+        <w:spacing w:before="0" w:beforeAutospacing="0" w:after="240" w:afterAutospacing="0"/>
+        <w:textAlignment w:val="baseline"/>
+        <w:rPr>
+          <w:rFonts w:ascii="Arial" w:hAnsi="Arial" w:cs="Arial"/>
+          <w:color w:val="242729"/>
+          <w:sz w:val="23"/>
+          <w:szCs w:val="23"/>
+        </w:rPr>
+      </w:pPr>
+      <w:r>
+        <w:rPr>
+          <w:rFonts w:ascii="Arial" w:hAnsi="Arial" w:cs="Arial"/>
+          <w:color w:val="242729"/>
+          <w:sz w:val="23"/>
+          <w:szCs w:val="23"/>
+        </w:rPr>
+        <w:t>Todos tem seu próprio reposi</w:t>
+      </w:r>
+      <w:r>
+        <w:rPr>
+          <w:rFonts w:ascii="Arial" w:hAnsi="Arial" w:cs="Arial"/>
+          <w:color w:val="242729"/>
+          <w:sz w:val="23"/>
+          <w:szCs w:val="23"/>
+        </w:rPr>
+        <w:t>tório;</w:t>
+      </w:r>
+    </w:p>
+    <w:p>
+      <w:pPr>
+        <w:pStyle w:val="NormalWeb"/>
+        <w:shd w:val="clear" w:color="auto" w:fill="FFFFFF"/>
+        <w:spacing w:before="0" w:beforeAutospacing="0" w:after="240" w:afterAutospacing="0"/>
+        <w:textAlignment w:val="baseline"/>
+        <w:rPr>
+          <w:rFonts w:ascii="Arial" w:hAnsi="Arial" w:cs="Arial"/>
+          <w:color w:val="242729"/>
+          <w:sz w:val="23"/>
+          <w:szCs w:val="23"/>
+        </w:rPr>
+      </w:pPr>
+      <w:r>
+        <w:rPr>
+          <w:rFonts w:ascii="Arial" w:hAnsi="Arial" w:cs="Arial"/>
+          <w:color w:val="242729"/>
+          <w:sz w:val="23"/>
+          <w:szCs w:val="23"/>
+        </w:rPr>
+        <w:t>V</w:t>
+      </w:r>
+      <w:r>
+        <w:rPr>
+          <w:rFonts w:ascii="Arial" w:hAnsi="Arial" w:cs="Arial"/>
+          <w:color w:val="242729"/>
+          <w:sz w:val="23"/>
+          <w:szCs w:val="23"/>
+        </w:rPr>
+        <w:t>ocê obtém a rede de segurança de check-ins frequentes sem ter que se preocupar com "quebrar a compilação"</w:t>
+      </w:r>
+      <w:r>
+        <w:rPr>
+          <w:rFonts w:ascii="Arial" w:hAnsi="Arial" w:cs="Arial"/>
+          <w:color w:val="242729"/>
+          <w:sz w:val="23"/>
+          <w:szCs w:val="23"/>
+        </w:rPr>
+        <w:t>;</w:t>
+      </w:r>
+    </w:p>
+    <w:p>
+      <w:pPr>
+        <w:pStyle w:val="NormalWeb"/>
+        <w:shd w:val="clear" w:color="auto" w:fill="FFFFFF"/>
+        <w:spacing w:before="0" w:beforeAutospacing="0" w:after="240" w:afterAutospacing="0"/>
+        <w:textAlignment w:val="baseline"/>
+        <w:rPr>
+          <w:rFonts w:ascii="Arial" w:hAnsi="Arial" w:cs="Arial"/>
+          <w:color w:val="242729"/>
+          <w:sz w:val="23"/>
+          <w:szCs w:val="23"/>
+        </w:rPr>
+      </w:pPr>
+      <w:r>
+        <w:rPr>
+          <w:rFonts w:ascii="Arial" w:hAnsi="Arial" w:cs="Arial"/>
+          <w:color w:val="242729"/>
+          <w:sz w:val="23"/>
+          <w:szCs w:val="23"/>
+        </w:rPr>
+        <w:t>Os</w:t>
+      </w:r>
+      <w:r>
+        <w:rPr>
+          <w:rFonts w:ascii="Arial" w:hAnsi="Arial" w:cs="Arial"/>
+          <w:color w:val="242729"/>
+          <w:sz w:val="23"/>
+          <w:szCs w:val="23"/>
+        </w:rPr>
+        <w:t xml:space="preserve"> clientes podem fazer alterações nos repositórios e essas alterações serão locais para eles, a menos que </w:t>
+      </w:r>
+      <w:proofErr w:type="gramStart"/>
+      <w:r>
+        <w:rPr>
+          <w:rFonts w:ascii="Arial" w:hAnsi="Arial" w:cs="Arial"/>
+          <w:color w:val="242729"/>
+          <w:sz w:val="23"/>
+          <w:szCs w:val="23"/>
+        </w:rPr>
+        <w:t>sejam</w:t>
+      </w:r>
+      <w:proofErr w:type="gramEnd"/>
+      <w:r>
+        <w:rPr>
+          <w:rFonts w:ascii="Arial" w:hAnsi="Arial" w:cs="Arial"/>
+          <w:color w:val="242729"/>
+          <w:sz w:val="23"/>
+          <w:szCs w:val="23"/>
+        </w:rPr>
+        <w:t xml:space="preserve"> sincronizados com outra pessoa</w:t>
+      </w:r>
+      <w:r>
+        <w:rPr>
+          <w:rFonts w:ascii="Arial" w:hAnsi="Arial" w:cs="Arial"/>
+          <w:color w:val="242729"/>
+          <w:sz w:val="23"/>
+          <w:szCs w:val="23"/>
+        </w:rPr>
+        <w:t xml:space="preserve"> </w:t>
+      </w:r>
+      <w:r>
+        <w:rPr>
+          <w:rFonts w:ascii="Arial" w:hAnsi="Arial" w:cs="Arial"/>
+          <w:color w:val="242729"/>
+          <w:sz w:val="23"/>
+          <w:szCs w:val="23"/>
+        </w:rPr>
+        <w:t xml:space="preserve">dependendo dos requisitos, o </w:t>
+      </w:r>
       <w:proofErr w:type="spellStart"/>
       <w:r>
         <w:rPr>
@@ -1212,7 +1486,7 @@
           <w:sz w:val="23"/>
           <w:szCs w:val="23"/>
         </w:rPr>
-        <w:t>autoritativo</w:t>
+        <w:t>Git</w:t>
       </w:r>
       <w:proofErr w:type="spellEnd"/>
       <w:r>
@@ -1222,143 +1496,17 @@
           <w:sz w:val="23"/>
           <w:szCs w:val="23"/>
         </w:rPr>
-        <w:t xml:space="preserve"> central</w:t>
-      </w:r>
-    </w:p>
-    <w:p>
-      <w:pPr>
-        <w:pStyle w:val="NormalWeb"/>
-        <w:shd w:val="clear" w:color="auto" w:fill="FFFFFF"/>
-        <w:spacing w:before="0" w:beforeAutospacing="0" w:after="240" w:afterAutospacing="0"/>
-        <w:textAlignment w:val="baseline"/>
-        <w:rPr>
-          <w:rFonts w:ascii="Arial" w:hAnsi="Arial" w:cs="Arial"/>
-          <w:color w:val="242729"/>
-          <w:sz w:val="23"/>
-          <w:szCs w:val="23"/>
-        </w:rPr>
-      </w:pPr>
-      <w:r>
-        <w:rPr>
-          <w:rFonts w:ascii="Arial" w:hAnsi="Arial" w:cs="Arial"/>
-          <w:color w:val="242729"/>
-          <w:sz w:val="23"/>
-          <w:szCs w:val="23"/>
-        </w:rPr>
-        <w:t>GIT:</w:t>
-      </w:r>
-    </w:p>
-    <w:p>
-      <w:pPr>
-        <w:pStyle w:val="NormalWeb"/>
-        <w:shd w:val="clear" w:color="auto" w:fill="FFFFFF"/>
-        <w:spacing w:before="0" w:beforeAutospacing="0" w:after="240" w:afterAutospacing="0"/>
-        <w:textAlignment w:val="baseline"/>
-        <w:rPr>
-          <w:rFonts w:ascii="Arial" w:hAnsi="Arial" w:cs="Arial"/>
-          <w:color w:val="242729"/>
-          <w:sz w:val="23"/>
-          <w:szCs w:val="23"/>
-        </w:rPr>
-      </w:pPr>
-      <w:r>
-        <w:rPr>
-          <w:rFonts w:ascii="Arial" w:hAnsi="Arial" w:cs="Arial"/>
-          <w:color w:val="242729"/>
-          <w:sz w:val="23"/>
-          <w:szCs w:val="23"/>
-        </w:rPr>
-        <w:t xml:space="preserve">Todos tem seu próprio repositório </w:t>
-      </w:r>
-    </w:p>
-    <w:p>
-      <w:pPr>
-        <w:pStyle w:val="NormalWeb"/>
-        <w:shd w:val="clear" w:color="auto" w:fill="FFFFFF"/>
-        <w:spacing w:before="0" w:beforeAutospacing="0" w:after="240" w:afterAutospacing="0"/>
-        <w:textAlignment w:val="baseline"/>
-        <w:rPr>
-          <w:rFonts w:ascii="Arial" w:hAnsi="Arial" w:cs="Arial"/>
-          <w:color w:val="242729"/>
-          <w:sz w:val="23"/>
-          <w:szCs w:val="23"/>
-        </w:rPr>
-      </w:pPr>
-      <w:r>
-        <w:rPr>
-          <w:rFonts w:ascii="Arial" w:hAnsi="Arial" w:cs="Arial"/>
-          <w:color w:val="242729"/>
-          <w:sz w:val="23"/>
-          <w:szCs w:val="23"/>
-        </w:rPr>
-        <w:t>você obtém a rede de segurança de check-ins frequentes sem ter que se preocupar com "quebrar a compilação"</w:t>
-      </w:r>
-    </w:p>
-    <w:p>
-      <w:pPr>
-        <w:pStyle w:val="NormalWeb"/>
-        <w:shd w:val="clear" w:color="auto" w:fill="FFFFFF"/>
-        <w:spacing w:before="0" w:beforeAutospacing="0" w:after="240" w:afterAutospacing="0"/>
-        <w:textAlignment w:val="baseline"/>
-        <w:rPr>
-          <w:rFonts w:ascii="Arial" w:hAnsi="Arial" w:cs="Arial"/>
-          <w:color w:val="242729"/>
-          <w:sz w:val="23"/>
-          <w:szCs w:val="23"/>
-        </w:rPr>
-      </w:pPr>
-      <w:r>
-        <w:rPr>
-          <w:rFonts w:ascii="Arial" w:hAnsi="Arial" w:cs="Arial"/>
-          <w:color w:val="242729"/>
-          <w:sz w:val="23"/>
-          <w:szCs w:val="23"/>
-        </w:rPr>
-        <w:t>os clientes podem fazer alterações nos repositórios e essas alterações serão locais para eles, a menos que sejam sincronizados com outra pessoa</w:t>
-      </w:r>
-    </w:p>
-    <w:p>
-      <w:pPr>
-        <w:pStyle w:val="NormalWeb"/>
-        <w:shd w:val="clear" w:color="auto" w:fill="FFFFFF"/>
-        <w:spacing w:before="0" w:beforeAutospacing="0" w:after="240" w:afterAutospacing="0"/>
-        <w:textAlignment w:val="baseline"/>
-        <w:rPr>
-          <w:rFonts w:ascii="Arial" w:hAnsi="Arial" w:cs="Arial"/>
-          <w:color w:val="242729"/>
-          <w:sz w:val="23"/>
-          <w:szCs w:val="23"/>
-        </w:rPr>
-      </w:pPr>
-      <w:r>
-        <w:rPr>
-          <w:rFonts w:ascii="Arial" w:hAnsi="Arial" w:cs="Arial"/>
-          <w:color w:val="242729"/>
-          <w:sz w:val="23"/>
-          <w:szCs w:val="23"/>
-        </w:rPr>
-        <w:t xml:space="preserve">dependendo dos requisitos, o </w:t>
-      </w:r>
-      <w:proofErr w:type="spellStart"/>
-      <w:r>
-        <w:rPr>
-          <w:rFonts w:ascii="Arial" w:hAnsi="Arial" w:cs="Arial"/>
-          <w:color w:val="242729"/>
-          <w:sz w:val="23"/>
-          <w:szCs w:val="23"/>
-        </w:rPr>
-        <w:t>Git</w:t>
-      </w:r>
-      <w:proofErr w:type="spellEnd"/>
-      <w:r>
-        <w:rPr>
-          <w:rFonts w:ascii="Arial" w:hAnsi="Arial" w:cs="Arial"/>
-          <w:color w:val="242729"/>
-          <w:sz w:val="23"/>
-          <w:szCs w:val="23"/>
-        </w:rPr>
         <w:t xml:space="preserve"> também oferece um repositório centralizado</w:t>
       </w:r>
+      <w:r>
+        <w:rPr>
+          <w:rFonts w:ascii="Arial" w:hAnsi="Arial" w:cs="Arial"/>
+          <w:color w:val="242729"/>
+          <w:sz w:val="23"/>
+          <w:szCs w:val="23"/>
+        </w:rPr>
+        <w:t>.</w:t>
+      </w:r>
     </w:p>
     <w:p>
       <w:pPr>
@@ -1395,7 +1543,7 @@
           <w:sz w:val="23"/>
           <w:szCs w:val="23"/>
         </w:rPr>
-        <w:t>controle de fonte online</w:t>
+        <w:t>CONTROLE DE FONTE ONLINE</w:t>
       </w:r>
       <w:r>
         <w:rPr>
@@ -1479,7 +1627,7 @@
           <w:sz w:val="23"/>
           <w:szCs w:val="23"/>
         </w:rPr>
-        <w:t>Controle de fonte off-line:</w:t>
+        <w:t>CONTROLE DE FONTE OFF-LINE:</w:t>
       </w:r>
       <w:r>
         <w:rPr>
@@ -1565,7 +1713,7 @@
           <w:sz w:val="23"/>
           <w:szCs w:val="23"/>
         </w:rPr>
-        <w:t>Velocidade:</w:t>
+        <w:t>VELOCIDADE:</w:t>
       </w:r>
     </w:p>
     <w:p>
@@ -1690,6 +1838,35 @@
         </w:rPr>
         <w:t xml:space="preserve"> armazenada localmente no sistema do cliente</w:t>
       </w:r>
+      <w:r>
+        <w:rPr>
+          <w:rFonts w:ascii="Arial" w:hAnsi="Arial" w:cs="Arial"/>
+          <w:color w:val="242729"/>
+          <w:sz w:val="23"/>
+          <w:szCs w:val="23"/>
+        </w:rPr>
+        <w:t xml:space="preserve"> consequência disso é </w:t>
+      </w:r>
+      <w:r>
+        <w:rPr>
+          <w:rFonts w:ascii="Arial" w:hAnsi="Arial" w:cs="Arial"/>
+          <w:color w:val="242729"/>
+          <w:sz w:val="23"/>
+          <w:szCs w:val="23"/>
+        </w:rPr>
+        <w:t xml:space="preserve">muito menos tempo de resposta da </w:t>
+      </w:r>
+      <w:proofErr w:type="gramStart"/>
+      <w:r>
+        <w:rPr>
+          <w:rFonts w:ascii="Arial" w:hAnsi="Arial" w:cs="Arial"/>
+          <w:color w:val="242729"/>
+          <w:sz w:val="23"/>
+          <w:szCs w:val="23"/>
+        </w:rPr>
+        <w:t>rede</w:t>
+      </w:r>
+      <w:proofErr w:type="gramEnd"/>
     </w:p>
     <w:p>
       <w:pPr>
@@ -1710,11 +1887,12 @@
       <w:r>
         <w:rPr>
           <w:rFonts w:ascii="Arial" w:hAnsi="Arial" w:cs="Arial"/>
-          <w:color w:val="242729"/>
-          <w:sz w:val="23"/>
-          <w:szCs w:val="23"/>
-        </w:rPr>
-        <w:t>muito menos tempo de resposta da rede</w:t>
+          <w:b/>
+          <w:color w:val="242729"/>
+          <w:sz w:val="23"/>
+          <w:szCs w:val="23"/>
+        </w:rPr>
+        <w:t>SVN:</w:t>
       </w:r>
     </w:p>
     <w:p>
@@ -1736,12 +1914,11 @@
       <w:r>
         <w:rPr>
           <w:rFonts w:ascii="Arial" w:hAnsi="Arial" w:cs="Arial"/>
-          <w:b/>
-          <w:color w:val="242729"/>
-          <w:sz w:val="23"/>
-          <w:szCs w:val="23"/>
-        </w:rPr>
-        <w:t>SVN:</w:t>
+          <w:color w:val="242729"/>
+          <w:sz w:val="23"/>
+          <w:szCs w:val="23"/>
+        </w:rPr>
+        <w:t>A “ajuda” do SVN é mais organizada</w:t>
       </w:r>
     </w:p>
     <w:p>
@@ -1755,19 +1932,21 @@
         <w:textAlignment w:val="baseline"/>
         <w:rPr>
           <w:rFonts w:ascii="Arial" w:hAnsi="Arial" w:cs="Arial"/>
-          <w:color w:val="242729"/>
-          <w:sz w:val="23"/>
-          <w:szCs w:val="23"/>
-        </w:rPr>
-      </w:pPr>
-      <w:r>
-        <w:rPr>
-          <w:rFonts w:ascii="Arial" w:hAnsi="Arial" w:cs="Arial"/>
-          <w:color w:val="242729"/>
-          <w:sz w:val="23"/>
-          <w:szCs w:val="23"/>
-        </w:rPr>
-        <w:t>A “ajuda” do SVN é mais organizada</w:t>
+          <w:b/>
+          <w:color w:val="242729"/>
+          <w:sz w:val="23"/>
+          <w:szCs w:val="23"/>
+        </w:rPr>
+      </w:pPr>
+      <w:r>
+        <w:rPr>
+          <w:rFonts w:ascii="Arial" w:hAnsi="Arial" w:cs="Arial"/>
+          <w:b/>
+          <w:color w:val="242729"/>
+          <w:sz w:val="23"/>
+          <w:szCs w:val="23"/>
+        </w:rPr>
+        <w:t>GIT:</w:t>
       </w:r>
     </w:p>
     <w:p>
@@ -1781,22 +1960,60 @@
         <w:textAlignment w:val="baseline"/>
         <w:rPr>
           <w:rFonts w:ascii="Arial" w:hAnsi="Arial" w:cs="Arial"/>
-          <w:b/>
-          <w:color w:val="242729"/>
-          <w:sz w:val="23"/>
-          <w:szCs w:val="23"/>
-        </w:rPr>
-      </w:pPr>
-      <w:r>
-        <w:rPr>
-          <w:rFonts w:ascii="Arial" w:hAnsi="Arial" w:cs="Arial"/>
-          <w:b/>
-          <w:color w:val="242729"/>
-          <w:sz w:val="23"/>
-          <w:szCs w:val="23"/>
-        </w:rPr>
-        <w:t>GIT:</w:t>
-      </w:r>
+          <w:color w:val="242729"/>
+          <w:sz w:val="23"/>
+          <w:szCs w:val="23"/>
+        </w:rPr>
+      </w:pPr>
+      <w:r>
+        <w:rPr>
+          <w:rFonts w:ascii="Arial" w:hAnsi="Arial" w:cs="Arial"/>
+          <w:color w:val="242729"/>
+          <w:sz w:val="23"/>
+          <w:szCs w:val="23"/>
+        </w:rPr>
+        <w:t>H</w:t>
+      </w:r>
+      <w:r>
+        <w:rPr>
+          <w:rFonts w:ascii="Arial" w:hAnsi="Arial" w:cs="Arial"/>
+          <w:color w:val="242729"/>
+          <w:sz w:val="23"/>
+          <w:szCs w:val="23"/>
+        </w:rPr>
+        <w:t>á</w:t>
+      </w:r>
+      <w:r>
+        <w:rPr>
+          <w:rFonts w:ascii="Arial" w:hAnsi="Arial" w:cs="Arial"/>
+          <w:color w:val="242729"/>
+          <w:sz w:val="23"/>
+          <w:szCs w:val="23"/>
+        </w:rPr>
+        <w:t xml:space="preserve"> </w:t>
+      </w:r>
+      <w:r>
+        <w:rPr>
+          <w:rFonts w:ascii="Arial" w:hAnsi="Arial" w:cs="Arial"/>
+          <w:color w:val="242729"/>
+          <w:sz w:val="23"/>
+          <w:szCs w:val="23"/>
+        </w:rPr>
+        <w:t xml:space="preserve">algum tempo perdido, pois é difícil obter uma referência rápida da pesquisa do </w:t>
+      </w:r>
+      <w:proofErr w:type="spellStart"/>
+      <w:proofErr w:type="gramStart"/>
+      <w:r>
+        <w:rPr>
+          <w:rFonts w:ascii="Arial" w:hAnsi="Arial" w:cs="Arial"/>
+          <w:color w:val="242729"/>
+          <w:sz w:val="23"/>
+          <w:szCs w:val="23"/>
+        </w:rPr>
+        <w:t>git</w:t>
+      </w:r>
+      <w:proofErr w:type="spellEnd"/>
+      <w:proofErr w:type="gramEnd"/>
     </w:p>
     <w:p>
       <w:pPr>
@@ -1809,31 +2026,12 @@
         <w:textAlignment w:val="baseline"/>
         <w:rPr>
           <w:rFonts w:ascii="Arial" w:hAnsi="Arial" w:cs="Arial"/>
-          <w:color w:val="242729"/>
-          <w:sz w:val="23"/>
-          <w:szCs w:val="23"/>
-        </w:rPr>
-      </w:pPr>
-      <w:r>
-        <w:rPr>
-          <w:rFonts w:ascii="Arial" w:hAnsi="Arial" w:cs="Arial"/>
-          <w:color w:val="242729"/>
-          <w:sz w:val="23"/>
-          <w:szCs w:val="23"/>
-        </w:rPr>
-        <w:t xml:space="preserve">há algum tempo perdido, pois é difícil obter uma referência rápida da pesquisa do </w:t>
-      </w:r>
-      <w:proofErr w:type="spellStart"/>
-      <w:r>
-        <w:rPr>
-          <w:rFonts w:ascii="Arial" w:hAnsi="Arial" w:cs="Arial"/>
-          <w:color w:val="242729"/>
-          <w:sz w:val="23"/>
-          <w:szCs w:val="23"/>
-        </w:rPr>
-        <w:t>git</w:t>
-      </w:r>
-      <w:proofErr w:type="spellEnd"/>
+          <w:b/>
+          <w:color w:val="242729"/>
+          <w:sz w:val="23"/>
+          <w:szCs w:val="23"/>
+        </w:rPr>
+      </w:pPr>
     </w:p>
     <w:p>
       <w:pPr>
@@ -1870,16 +2068,7 @@
           <w:szCs w:val="23"/>
         </w:rPr>
       </w:pPr>
-    </w:p>
-    <w:p>
-      <w:pPr>
-        <w:pStyle w:val="NormalWeb"/>
-        <w:shd w:val="clear" w:color="auto" w:fill="FFFFFF"/>
-        <w:tabs>
-          <w:tab w:val="left" w:pos="3240"/>
-        </w:tabs>
-        <w:spacing w:before="0" w:beforeAutospacing="0" w:after="240" w:afterAutospacing="0"/>
-        <w:textAlignment w:val="baseline"/>
+      <w:r>
         <w:rPr>
           <w:rFonts w:ascii="Arial" w:hAnsi="Arial" w:cs="Arial"/>
           <w:b/>
@@ -1887,34 +2076,8 @@
           <w:sz w:val="23"/>
           <w:szCs w:val="23"/>
         </w:rPr>
-      </w:pPr>
-    </w:p>
-    <w:p>
-      <w:pPr>
-        <w:pStyle w:val="NormalWeb"/>
-        <w:shd w:val="clear" w:color="auto" w:fill="FFFFFF"/>
-        <w:tabs>
-          <w:tab w:val="left" w:pos="3240"/>
-        </w:tabs>
-        <w:spacing w:before="0" w:beforeAutospacing="0" w:after="240" w:afterAutospacing="0"/>
-        <w:textAlignment w:val="baseline"/>
-        <w:rPr>
-          <w:rFonts w:ascii="Arial" w:hAnsi="Arial" w:cs="Arial"/>
-          <w:b/>
-          <w:color w:val="242729"/>
-          <w:sz w:val="23"/>
-          <w:szCs w:val="23"/>
-        </w:rPr>
-      </w:pPr>
-      <w:r>
-        <w:rPr>
-          <w:rFonts w:ascii="Arial" w:hAnsi="Arial" w:cs="Arial"/>
-          <w:b/>
-          <w:color w:val="242729"/>
-          <w:sz w:val="23"/>
-          <w:szCs w:val="23"/>
-        </w:rPr>
-        <w:t>MAIS ESPAÇO DE ARMAZENAMENTO</w:t>
+        <w:lastRenderedPageBreak/>
+        <w:t>ESPAÇO DE ARMAZENAMENTO</w:t>
       </w:r>
     </w:p>
     <w:p>
@@ -2436,7 +2599,6 @@
           <w:szCs w:val="23"/>
         </w:rPr>
       </w:pPr>
-      <w:proofErr w:type="spellStart"/>
       <w:r>
         <w:rPr>
           <w:rFonts w:ascii="Arial" w:hAnsi="Arial" w:cs="Arial"/>
@@ -2445,7 +2607,7 @@
           <w:sz w:val="23"/>
           <w:szCs w:val="23"/>
         </w:rPr>
-        <w:t>Com</w:t>
+        <w:t>COM</w:t>
       </w:r>
       <w:r>
         <w:rPr>
@@ -2455,9 +2617,8 @@
           <w:sz w:val="23"/>
           <w:szCs w:val="23"/>
         </w:rPr>
-        <w:t>mits</w:t>
-      </w:r>
-      <w:proofErr w:type="spellEnd"/>
+        <w:t>MITS</w:t>
+      </w:r>
       <w:r>
         <w:rPr>
           <w:rFonts w:ascii="Arial" w:hAnsi="Arial" w:cs="Arial"/>
@@ -2466,7 +2627,7 @@
           <w:sz w:val="23"/>
           <w:szCs w:val="23"/>
         </w:rPr>
-        <w:t xml:space="preserve"> sequenciais</w:t>
+        <w:t xml:space="preserve"> SEQUENCIAIS</w:t>
       </w:r>
     </w:p>
     <w:p>
@@ -2546,29 +2707,7 @@
           <w:sz w:val="23"/>
           <w:szCs w:val="23"/>
         </w:rPr>
-        <w:t xml:space="preserve">Sem </w:t>
-      </w:r>
-      <w:proofErr w:type="spellStart"/>
-      <w:r>
-        <w:rPr>
-          <w:rFonts w:ascii="Arial" w:hAnsi="Arial" w:cs="Arial"/>
-          <w:b/>
-          <w:color w:val="242729"/>
-          <w:sz w:val="23"/>
-          <w:szCs w:val="23"/>
-        </w:rPr>
-        <w:t>commits</w:t>
-      </w:r>
-      <w:proofErr w:type="spellEnd"/>
-      <w:r>
-        <w:rPr>
-          <w:rFonts w:ascii="Arial" w:hAnsi="Arial" w:cs="Arial"/>
-          <w:b/>
-          <w:color w:val="242729"/>
-          <w:sz w:val="23"/>
-          <w:szCs w:val="23"/>
-        </w:rPr>
-        <w:t xml:space="preserve"> sequenciais</w:t>
+        <w:t>SEM COMMITS SEQUENCIAIS</w:t>
       </w:r>
     </w:p>
     <w:p>
@@ -2594,7 +2733,6 @@
           <w:sz w:val="23"/>
           <w:szCs w:val="23"/>
         </w:rPr>
-        <w:lastRenderedPageBreak/>
         <w:t>Grande número de usuários pode colocar dados no mesmo repositório</w:t>
       </w:r>
     </w:p>
@@ -2634,12 +2772,42 @@
         <w:spacing w:before="0" w:beforeAutospacing="0" w:after="240" w:afterAutospacing="0"/>
         <w:textAlignment w:val="baseline"/>
         <w:rPr>
-          <w:rFonts w:ascii="Arial" w:hAnsi="Arial" w:cs="Arial"/>
-          <w:color w:val="242729"/>
-          <w:sz w:val="23"/>
-          <w:szCs w:val="23"/>
-        </w:rPr>
-      </w:pPr>
+          <w:lang w:val="pt-PT"/>
+        </w:rPr>
+      </w:pPr>
+      <w:r>
+        <w:rPr>
+          <w:b/>
+          <w:lang w:val="pt-PT"/>
+        </w:rPr>
+        <w:lastRenderedPageBreak/>
+        <w:t>CHECKOUT</w:t>
+      </w:r>
+      <w:r>
+        <w:rPr>
+          <w:b/>
+          <w:lang w:val="pt-PT"/>
+        </w:rPr>
+        <w:t xml:space="preserve"> PARCIAL</w:t>
+      </w:r>
+      <w:r>
+        <w:rPr>
+          <w:lang w:val="pt-PT"/>
+        </w:rPr>
+        <w:t xml:space="preserve"> </w:t>
+      </w:r>
+      <w:r>
+        <w:rPr>
+          <w:lang w:val="pt-PT"/>
+        </w:rPr>
+        <w:br/>
+      </w:r>
+      <w:r>
+        <w:rPr>
+          <w:lang w:val="pt-PT"/>
+        </w:rPr>
+        <w:t>checkouts no nível do subdiretório são possíveis</w:t>
+      </w:r>
     </w:p>
     <w:p>
       <w:pPr>
@@ -2651,28 +2819,328 @@
         <w:spacing w:before="0" w:beforeAutospacing="0" w:after="240" w:afterAutospacing="0"/>
         <w:textAlignment w:val="baseline"/>
         <w:rPr>
-          <w:rFonts w:ascii="Arial" w:hAnsi="Arial" w:cs="Arial"/>
-          <w:color w:val="242729"/>
-          <w:sz w:val="23"/>
-          <w:szCs w:val="23"/>
-        </w:rPr>
-      </w:pPr>
-    </w:p>
-    <w:p>
-      <w:pPr>
-        <w:pStyle w:val="NormalWeb"/>
-        <w:shd w:val="clear" w:color="auto" w:fill="FFFFFF"/>
-        <w:spacing w:before="0" w:beforeAutospacing="0" w:after="240" w:afterAutospacing="0"/>
-        <w:textAlignment w:val="baseline"/>
-        <w:rPr>
-          <w:rFonts w:ascii="Arial" w:hAnsi="Arial" w:cs="Arial"/>
-          <w:color w:val="242729"/>
-          <w:sz w:val="23"/>
-          <w:szCs w:val="23"/>
-        </w:rPr>
-      </w:pPr>
-    </w:p>
-    <w:p/>
+          <w:b/>
+          <w:lang w:val="pt-PT"/>
+        </w:rPr>
+      </w:pPr>
+      <w:r>
+        <w:rPr>
+          <w:b/>
+          <w:lang w:val="pt-PT"/>
+        </w:rPr>
+        <w:t>S</w:t>
+      </w:r>
+      <w:r>
+        <w:rPr>
+          <w:b/>
+          <w:lang w:val="pt-PT"/>
+        </w:rPr>
+        <w:t>OMENTE</w:t>
+      </w:r>
+      <w:r>
+        <w:rPr>
+          <w:b/>
+          <w:lang w:val="pt-PT"/>
+        </w:rPr>
+        <w:t xml:space="preserve"> </w:t>
+      </w:r>
+      <w:r>
+        <w:rPr>
+          <w:b/>
+          <w:lang w:val="pt-PT"/>
+        </w:rPr>
+        <w:t>CHECKOUT COMPLETO</w:t>
+      </w:r>
+    </w:p>
+    <w:p>
+      <w:pPr>
+        <w:pStyle w:val="NormalWeb"/>
+        <w:shd w:val="clear" w:color="auto" w:fill="FFFFFF"/>
+        <w:tabs>
+          <w:tab w:val="left" w:pos="3240"/>
+        </w:tabs>
+        <w:spacing w:before="0" w:beforeAutospacing="0" w:after="240" w:afterAutospacing="0"/>
+        <w:textAlignment w:val="baseline"/>
+        <w:rPr>
+          <w:rFonts w:ascii="Arial" w:hAnsi="Arial" w:cs="Arial"/>
+          <w:color w:val="242729"/>
+          <w:sz w:val="23"/>
+          <w:szCs w:val="23"/>
+        </w:rPr>
+      </w:pPr>
+      <w:r>
+        <w:rPr>
+          <w:lang w:val="pt-PT"/>
+        </w:rPr>
+        <w:t>Git</w:t>
+      </w:r>
+      <w:r>
+        <w:rPr>
+          <w:lang w:val="pt-PT"/>
+        </w:rPr>
+        <w:t xml:space="preserve"> não permitirá que você registre um subdiretório</w:t>
+      </w:r>
+      <w:r>
+        <w:rPr>
+          <w:lang w:val="pt-PT"/>
+        </w:rPr>
+        <w:t xml:space="preserve"> </w:t>
+      </w:r>
+      <w:r>
+        <w:rPr>
+          <w:lang w:val="pt-PT"/>
+        </w:rPr>
+        <w:t>em vez disso, o usuário terá que verificar todo o repositório</w:t>
+      </w:r>
+      <w:r>
+        <w:rPr>
+          <w:lang w:val="pt-PT"/>
+        </w:rPr>
+        <w:t>.</w:t>
+      </w:r>
+    </w:p>
+    <w:p>
+      <w:pPr>
+        <w:pStyle w:val="NormalWeb"/>
+        <w:shd w:val="clear" w:color="auto" w:fill="FFFFFF"/>
+        <w:tabs>
+          <w:tab w:val="left" w:pos="3240"/>
+        </w:tabs>
+        <w:spacing w:before="0" w:beforeAutospacing="0" w:after="240" w:afterAutospacing="0"/>
+        <w:textAlignment w:val="baseline"/>
+        <w:rPr>
+          <w:rFonts w:ascii="Arial" w:hAnsi="Arial" w:cs="Arial"/>
+          <w:color w:val="242729"/>
+          <w:sz w:val="23"/>
+          <w:szCs w:val="23"/>
+        </w:rPr>
+      </w:pPr>
+    </w:p>
+    <w:p>
+      <w:pPr>
+        <w:pStyle w:val="NormalWeb"/>
+        <w:shd w:val="clear" w:color="auto" w:fill="FFFFFF"/>
+        <w:spacing w:before="0" w:beforeAutospacing="0" w:after="240" w:afterAutospacing="0"/>
+        <w:textAlignment w:val="baseline"/>
+        <w:rPr>
+          <w:rFonts w:ascii="Arial" w:hAnsi="Arial" w:cs="Arial"/>
+          <w:color w:val="242729"/>
+          <w:sz w:val="23"/>
+          <w:szCs w:val="23"/>
+        </w:rPr>
+      </w:pPr>
+    </w:p>
+    <w:p>
+      <w:pPr>
+        <w:rPr>
+          <w:b/>
+          <w:lang w:val="pt-PT"/>
+        </w:rPr>
+      </w:pPr>
+      <w:r>
+        <w:rPr>
+          <w:b/>
+          <w:lang w:val="pt-PT"/>
+        </w:rPr>
+        <w:t>USABILIDADE SIMPLES</w:t>
+      </w:r>
+    </w:p>
+    <w:p>
+      <w:pPr>
+        <w:rPr>
+          <w:lang w:val="pt-PT"/>
+        </w:rPr>
+      </w:pPr>
+      <w:r>
+        <w:rPr>
+          <w:lang w:val="pt-PT"/>
+        </w:rPr>
+        <w:t>C</w:t>
+      </w:r>
+      <w:r>
+        <w:rPr>
+          <w:lang w:val="pt-PT"/>
+        </w:rPr>
+        <w:t>riar commit e checkout</w:t>
+      </w:r>
+      <w:r>
+        <w:rPr>
+          <w:lang w:val="pt-PT"/>
+        </w:rPr>
+        <w:br/>
+      </w:r>
+      <w:r>
+        <w:rPr>
+          <w:lang w:val="pt-PT"/>
+        </w:rPr>
+        <w:t>Ú</w:t>
+      </w:r>
+      <w:r>
+        <w:rPr>
+          <w:lang w:val="pt-PT"/>
+        </w:rPr>
+        <w:t>nico repositório principal central</w:t>
+      </w:r>
+    </w:p>
+    <w:p>
+      <w:pPr>
+        <w:rPr>
+          <w:lang w:val="pt-PT"/>
+        </w:rPr>
+      </w:pPr>
+      <w:r>
+        <w:rPr>
+          <w:rStyle w:val="shorttext"/>
+          <w:lang w:val="pt-PT"/>
+        </w:rPr>
+        <w:t xml:space="preserve">Ponto para p </w:t>
+      </w:r>
+    </w:p>
+    <w:p>
+      <w:pPr>
+        <w:rPr>
+          <w:b/>
+          <w:lang w:val="pt-PT"/>
+        </w:rPr>
+      </w:pPr>
+      <w:r>
+        <w:rPr>
+          <w:b/>
+          <w:lang w:val="pt-PT"/>
+        </w:rPr>
+        <w:t>USABILIDADE COMPLEXA</w:t>
+      </w:r>
+    </w:p>
+    <w:p>
+      <w:pPr>
+        <w:rPr>
+          <w:lang w:val="pt-PT"/>
+        </w:rPr>
+      </w:pPr>
+      <w:r>
+        <w:rPr>
+          <w:lang w:val="pt-PT"/>
+        </w:rPr>
+        <w:t>Dois modos de criar repositorios</w:t>
+      </w:r>
+    </w:p>
+    <w:p>
+      <w:pPr>
+        <w:rPr>
+          <w:lang w:val="en-US"/>
+        </w:rPr>
+      </w:pPr>
+      <w:r>
+        <w:rPr>
+          <w:lang w:val="en-US"/>
+        </w:rPr>
+        <w:t>Checkout e clone</w:t>
+      </w:r>
+    </w:p>
+    <w:p>
+      <w:pPr>
+        <w:rPr>
+          <w:lang w:val="en-US"/>
+        </w:rPr>
+      </w:pPr>
+      <w:r>
+        <w:rPr>
+          <w:lang w:val="en-US"/>
+        </w:rPr>
+        <w:t>Commit e push</w:t>
+      </w:r>
+    </w:p>
+    <w:p>
+      <w:pPr>
+        <w:rPr>
+          <w:lang w:val="en-US"/>
+        </w:rPr>
+      </w:pPr>
+    </w:p>
+    <w:p>
+      <w:pPr>
+        <w:rPr>
+          <w:lang w:val="pt-PT"/>
+        </w:rPr>
+      </w:pPr>
+      <w:r>
+        <w:rPr>
+          <w:lang w:val="pt-PT"/>
+        </w:rPr>
+        <w:t>V</w:t>
+      </w:r>
+      <w:r>
+        <w:rPr>
+          <w:lang w:val="pt-PT"/>
+        </w:rPr>
+        <w:t>ocê</w:t>
+      </w:r>
+      <w:r>
+        <w:rPr>
+          <w:lang w:val="pt-PT"/>
+        </w:rPr>
+        <w:t xml:space="preserve"> </w:t>
+      </w:r>
+      <w:r>
+        <w:rPr>
+          <w:lang w:val="pt-PT"/>
+        </w:rPr>
+        <w:t>precisa saber quais comandos funcionam localmente e quais funcionam com o servidor</w:t>
+      </w:r>
+    </w:p>
+    <w:p>
+      <w:pPr>
+        <w:rPr>
+          <w:lang w:val="pt-PT"/>
+        </w:rPr>
+      </w:pPr>
+      <w:r>
+        <w:rPr>
+          <w:lang w:val="pt-PT"/>
+        </w:rPr>
+        <w:t>O Git tem mais conceitos e mais comandos</w:t>
+      </w:r>
+    </w:p>
+    <w:p>
+      <w:bookmarkStart w:id="0" w:name="_GoBack"/>
+      <w:r>
+        <w:rPr>
+          <w:lang w:val="pt-PT"/>
+        </w:rPr>
+        <w:t>Muitos</w:t>
+      </w:r>
+      <w:r>
+        <w:rPr>
+          <w:lang w:val="pt-PT"/>
+        </w:rPr>
+        <w:t xml:space="preserve"> </w:t>
+      </w:r>
+      <w:r>
+        <w:rPr>
+          <w:lang w:val="pt-PT"/>
+        </w:rPr>
+        <w:t>comandos do Git são enigmáticos,</w:t>
+      </w:r>
+      <w:r>
+        <w:rPr>
+          <w:lang w:val="pt-PT"/>
+        </w:rPr>
+        <w:t xml:space="preserve"> e as mensagens de erro são muito hostis ao </w:t>
+      </w:r>
+      <w:r>
+        <w:rPr>
+          <w:lang w:val="pt-PT"/>
+        </w:rPr>
+        <w:t>usuário</w:t>
+      </w:r>
+      <w:bookmarkEnd w:id="0"/>
+      <w:r>
+        <w:rPr>
+          <w:lang w:val="pt-PT"/>
+        </w:rPr>
+        <w:t>.</w:t>
+      </w:r>
+    </w:p>
     <w:sectPr>
       <w:pgSz w:w="11906" w:h="16838"/>
       <w:pgMar w:top="1417" w:right="1701" w:bottom="1417" w:left="1701" w:header="708" w:footer="708" w:gutter="0"/>
@@ -2910,6 +3378,11 @@
       <w:u w:val="single"/>
     </w:rPr>
   </w:style>
+  <w:style w:type="character" w:customStyle="1" w:styleId="shorttext">
+    <w:name w:val="short_text"/>
+    <w:basedOn w:val="Fontepargpadro"/>
+    <w:rsid w:val="007A6113"/>
+  </w:style>
 </w:styles>
 </file>
 
@@ -3139,6 +3612,11 @@
       <w:color w:val="954F72" w:themeColor="followedHyperlink"/>
       <w:u w:val="single"/>
     </w:rPr>
+  </w:style>
+  <w:style w:type="character" w:customStyle="1" w:styleId="shorttext">
+    <w:name w:val="short_text"/>
+    <w:basedOn w:val="Fontepargpadro"/>
+    <w:rsid w:val="007A6113"/>
   </w:style>
 </w:styles>
 </file>
@@ -3432,7 +3910,7 @@
   <a:extraClrSchemeLst/>
   <a:extLst>
     <a:ext uri="{05A4C25C-085E-4340-85A3-A5531E510DB2}">
-      <thm15:themeFamily xmlns:thm15="http://schemas.microsoft.com/office/thememl/2012/main" xmlns="" name="Office Theme" id="{62F939B6-93AF-4DB8-9C6B-D6C7DFDC589F}" vid="{4A3C46E8-61CC-4603-A589-7422A47A8E4A}"/>
+      <thm15:themeFamily xmlns="" xmlns:thm15="http://schemas.microsoft.com/office/thememl/2012/main" name="Office Theme" id="{62F939B6-93AF-4DB8-9C6B-D6C7DFDC589F}" vid="{4A3C46E8-61CC-4603-A589-7422A47A8E4A}"/>
     </a:ext>
   </a:extLst>
 </a:theme>

</xml_diff>